<commit_message>
Added graphics and updated Thesis
</commit_message>
<xml_diff>
--- a/Thesis Word/Thesis.docx
+++ b/Thesis Word/Thesis.docx
@@ -630,69 +630,75 @@
       <w:r>
         <w:t xml:space="preserve">produce less activations on their corresponding weights.  As the weights are updated through </w:t>
       </w:r>
+      <w:r>
+        <w:t>backpropagation,</w:t>
+      </w:r>
+      <w:r>
+        <w:t xml:space="preserve"> they start to zero out and no further learning is accomplished</w:t>
+      </w:r>
+      <w:r>
+        <w:t>.</w:t>
+      </w:r>
+      <w:r>
+        <w:t xml:space="preserve">  </w:t>
+      </w:r>
+      <w:proofErr w:type="spellStart"/>
+      <w:r>
+        <w:t>ResNet</w:t>
+      </w:r>
+      <w:proofErr w:type="spellEnd"/>
+      <w:r>
+        <w:t xml:space="preserve"> employed residual connections to counteract this issue.  The residual connections skip over layers of the network and feed higher level features back into the feature maps.  </w:t>
+      </w:r>
+      <w:r>
+        <w:t xml:space="preserve"> </w:t>
+      </w:r>
+      <w:r>
+        <w:t>The residual connection is added</w:t>
+      </w:r>
+      <w:r>
+        <w:t xml:space="preserve"> via matrix addition</w:t>
+      </w:r>
+      <w:r>
+        <w:t xml:space="preserve"> to </w:t>
+      </w:r>
+      <w:r>
+        <w:t>the layer immediately below, bypassing the layers convolution step</w:t>
+      </w:r>
+      <w:r>
+        <w:t xml:space="preserve">. </w:t>
+      </w:r>
+    </w:p>
+    <w:p>
+      <w:pPr>
+        <w:tabs>
+          <w:tab w:val="left" w:pos="1300"/>
+        </w:tabs>
+        <w:spacing w:line="480" w:lineRule="auto"/>
+      </w:pPr>
+    </w:p>
+    <w:p>
+      <w:pPr>
+        <w:tabs>
+          <w:tab w:val="left" w:pos="1300"/>
+        </w:tabs>
+        <w:spacing w:line="480" w:lineRule="auto"/>
+      </w:pPr>
+      <w:proofErr w:type="spellStart"/>
+      <w:r>
+        <w:t>DenseNet</w:t>
+      </w:r>
+      <w:proofErr w:type="spellEnd"/>
+      <w:r>
+        <w:t xml:space="preserve"> </w:t>
+      </w:r>
       <w:proofErr w:type="gramStart"/>
       <w:r>
-        <w:t>backpropagation</w:t>
+        <w:t>121 layer</w:t>
       </w:r>
       <w:proofErr w:type="gramEnd"/>
       <w:r>
-        <w:t xml:space="preserve"> they start to zero out and no further learning is accomplished</w:t>
-      </w:r>
-      <w:r>
-        <w:t>.</w:t>
-      </w:r>
-      <w:r>
-        <w:t xml:space="preserve">  </w:t>
-      </w:r>
-      <w:proofErr w:type="spellStart"/>
-      <w:r>
-        <w:t>ResNet</w:t>
-      </w:r>
-      <w:proofErr w:type="spellEnd"/>
-      <w:r>
-        <w:t xml:space="preserve"> employed residual connections to counteract this issue.  The residual connections skip over layers of the network and feed higher level features back into the feature maps.  </w:t>
-      </w:r>
-      <w:r>
-        <w:t xml:space="preserve"> </w:t>
-      </w:r>
-      <w:r>
-        <w:t>The residual connection is added</w:t>
-      </w:r>
-      <w:r>
-        <w:t xml:space="preserve"> via matrix addition</w:t>
-      </w:r>
-      <w:r>
-        <w:t xml:space="preserve"> to </w:t>
-      </w:r>
-      <w:r>
-        <w:t>the layer immediately below, bypassing the layers convolution step</w:t>
-      </w:r>
-      <w:r>
-        <w:t xml:space="preserve">. </w:t>
-      </w:r>
-    </w:p>
-    <w:p>
-      <w:pPr>
-        <w:tabs>
-          <w:tab w:val="left" w:pos="1300"/>
-        </w:tabs>
-        <w:spacing w:line="480" w:lineRule="auto"/>
-      </w:pPr>
-    </w:p>
-    <w:p>
-      <w:pPr>
-        <w:tabs>
-          <w:tab w:val="left" w:pos="1300"/>
-        </w:tabs>
-        <w:spacing w:line="480" w:lineRule="auto"/>
-      </w:pPr>
-      <w:proofErr w:type="spellStart"/>
-      <w:r>
-        <w:t>DenseNet</w:t>
-      </w:r>
-      <w:proofErr w:type="spellEnd"/>
-      <w:r>
-        <w:t xml:space="preserve"> 121 layer network</w:t>
+        <w:t xml:space="preserve"> network</w:t>
       </w:r>
     </w:p>
     <w:p>

</xml_diff>